<commit_message>
add php and csharpnet to resume
</commit_message>
<xml_diff>
--- a/public/download/JoeKramerResume-MachineReadable.docx
+++ b/public/download/JoeKramerResume-MachineReadable.docx
@@ -378,7 +378,7 @@
           <w:sz w:val="22"/>
           <w:szCs w:val="22"/>
         </w:rPr>
-        <w:t>MongoDB - 2 years</w:t>
+        <w:t>PHP – 4 years</w:t>
       </w:r>
     </w:p>
     <w:p>
@@ -397,7 +397,6 @@
           <w:szCs w:val="22"/>
         </w:rPr>
       </w:pPr>
-      <w:proofErr w:type="spellStart"/>
       <w:r>
         <w:rPr>
           <w:rFonts w:ascii="Arial" w:hAnsi="Arial" w:cs="Arial"/>
@@ -405,35 +404,7 @@
           <w:sz w:val="22"/>
           <w:szCs w:val="22"/>
         </w:rPr>
-        <w:t>NextJS</w:t>
-      </w:r>
-      <w:proofErr w:type="spellEnd"/>
-      <w:r>
-        <w:rPr>
-          <w:rFonts w:ascii="Arial" w:hAnsi="Arial" w:cs="Arial"/>
-          <w:color w:val="000000"/>
-          <w:sz w:val="22"/>
-          <w:szCs w:val="22"/>
-        </w:rPr>
-        <w:t xml:space="preserve"> - </w:t>
-      </w:r>
-      <w:r>
-        <w:rPr>
-          <w:rFonts w:ascii="Arial" w:hAnsi="Arial" w:cs="Arial"/>
-          <w:color w:val="000000"/>
-          <w:sz w:val="22"/>
-          <w:szCs w:val="22"/>
-        </w:rPr>
-        <w:t>1</w:t>
-      </w:r>
-      <w:r>
-        <w:rPr>
-          <w:rFonts w:ascii="Arial" w:hAnsi="Arial" w:cs="Arial"/>
-          <w:color w:val="000000"/>
-          <w:sz w:val="22"/>
-          <w:szCs w:val="22"/>
-        </w:rPr>
-        <w:t xml:space="preserve"> year</w:t>
+        <w:t>MongoDB - 2 years</w:t>
       </w:r>
     </w:p>
     <w:p>
@@ -459,7 +430,7 @@
           <w:sz w:val="22"/>
           <w:szCs w:val="22"/>
         </w:rPr>
-        <w:t xml:space="preserve">ReactJS - </w:t>
+        <w:t>C#.N</w:t>
       </w:r>
       <w:r>
         <w:rPr>
@@ -468,16 +439,7 @@
           <w:sz w:val="22"/>
           <w:szCs w:val="22"/>
         </w:rPr>
-        <w:t>1</w:t>
-      </w:r>
-      <w:r>
-        <w:rPr>
-          <w:rFonts w:ascii="Arial" w:hAnsi="Arial" w:cs="Arial"/>
-          <w:color w:val="000000"/>
-          <w:sz w:val="22"/>
-          <w:szCs w:val="22"/>
-        </w:rPr>
-        <w:t xml:space="preserve"> year</w:t>
+        <w:t>ET – 2 years</w:t>
       </w:r>
     </w:p>
     <w:p>
@@ -496,6 +458,7 @@
           <w:szCs w:val="22"/>
         </w:rPr>
       </w:pPr>
+      <w:proofErr w:type="spellStart"/>
       <w:r>
         <w:rPr>
           <w:rFonts w:ascii="Arial" w:hAnsi="Arial" w:cs="Arial"/>
@@ -503,7 +466,35 @@
           <w:sz w:val="22"/>
           <w:szCs w:val="22"/>
         </w:rPr>
-        <w:t>TypeScript - 1 year</w:t>
+        <w:t>NextJS</w:t>
+      </w:r>
+      <w:proofErr w:type="spellEnd"/>
+      <w:r>
+        <w:rPr>
+          <w:rFonts w:ascii="Arial" w:hAnsi="Arial" w:cs="Arial"/>
+          <w:color w:val="000000"/>
+          <w:sz w:val="22"/>
+          <w:szCs w:val="22"/>
+        </w:rPr>
+        <w:t xml:space="preserve"> - </w:t>
+      </w:r>
+      <w:r>
+        <w:rPr>
+          <w:rFonts w:ascii="Arial" w:hAnsi="Arial" w:cs="Arial"/>
+          <w:color w:val="000000"/>
+          <w:sz w:val="22"/>
+          <w:szCs w:val="22"/>
+        </w:rPr>
+        <w:t>1</w:t>
+      </w:r>
+      <w:r>
+        <w:rPr>
+          <w:rFonts w:ascii="Arial" w:hAnsi="Arial" w:cs="Arial"/>
+          <w:color w:val="000000"/>
+          <w:sz w:val="22"/>
+          <w:szCs w:val="22"/>
+        </w:rPr>
+        <w:t xml:space="preserve"> year</w:t>
       </w:r>
     </w:p>
     <w:p>
@@ -522,7 +513,6 @@
           <w:szCs w:val="22"/>
         </w:rPr>
       </w:pPr>
-      <w:proofErr w:type="spellStart"/>
       <w:r>
         <w:rPr>
           <w:rFonts w:ascii="Arial" w:hAnsi="Arial" w:cs="Arial"/>
@@ -530,9 +520,8 @@
           <w:sz w:val="22"/>
           <w:szCs w:val="22"/>
         </w:rPr>
-        <w:t>GraphQL</w:t>
-      </w:r>
-      <w:proofErr w:type="spellEnd"/>
+        <w:t xml:space="preserve">ReactJS - </w:t>
+      </w:r>
       <w:r>
         <w:rPr>
           <w:rFonts w:ascii="Arial" w:hAnsi="Arial" w:cs="Arial"/>
@@ -540,7 +529,16 @@
           <w:sz w:val="22"/>
           <w:szCs w:val="22"/>
         </w:rPr>
-        <w:t xml:space="preserve"> - 1 year</w:t>
+        <w:t>1</w:t>
+      </w:r>
+      <w:r>
+        <w:rPr>
+          <w:rFonts w:ascii="Arial" w:hAnsi="Arial" w:cs="Arial"/>
+          <w:color w:val="000000"/>
+          <w:sz w:val="22"/>
+          <w:szCs w:val="22"/>
+        </w:rPr>
+        <w:t xml:space="preserve"> year</w:t>
       </w:r>
     </w:p>
     <w:p>
@@ -566,6 +564,69 @@
           <w:sz w:val="22"/>
           <w:szCs w:val="22"/>
         </w:rPr>
+        <w:t>TypeScript - 1 year</w:t>
+      </w:r>
+    </w:p>
+    <w:p>
+      <w:pPr>
+        <w:pStyle w:val="NormalWeb"/>
+        <w:numPr>
+          <w:ilvl w:val="0"/>
+          <w:numId w:val="4"/>
+        </w:numPr>
+        <w:spacing w:before="0" w:beforeAutospacing="0" w:after="0" w:afterAutospacing="0"/>
+        <w:textAlignment w:val="baseline"/>
+        <w:rPr>
+          <w:rFonts w:ascii="Arial" w:hAnsi="Arial" w:cs="Arial"/>
+          <w:color w:val="000000"/>
+          <w:sz w:val="22"/>
+          <w:szCs w:val="22"/>
+        </w:rPr>
+      </w:pPr>
+      <w:proofErr w:type="spellStart"/>
+      <w:r>
+        <w:rPr>
+          <w:rFonts w:ascii="Arial" w:hAnsi="Arial" w:cs="Arial"/>
+          <w:color w:val="000000"/>
+          <w:sz w:val="22"/>
+          <w:szCs w:val="22"/>
+        </w:rPr>
+        <w:t>GraphQL</w:t>
+      </w:r>
+      <w:proofErr w:type="spellEnd"/>
+      <w:r>
+        <w:rPr>
+          <w:rFonts w:ascii="Arial" w:hAnsi="Arial" w:cs="Arial"/>
+          <w:color w:val="000000"/>
+          <w:sz w:val="22"/>
+          <w:szCs w:val="22"/>
+        </w:rPr>
+        <w:t xml:space="preserve"> - 1 year</w:t>
+      </w:r>
+    </w:p>
+    <w:p>
+      <w:pPr>
+        <w:pStyle w:val="NormalWeb"/>
+        <w:numPr>
+          <w:ilvl w:val="0"/>
+          <w:numId w:val="4"/>
+        </w:numPr>
+        <w:spacing w:before="0" w:beforeAutospacing="0" w:after="0" w:afterAutospacing="0"/>
+        <w:textAlignment w:val="baseline"/>
+        <w:rPr>
+          <w:rFonts w:ascii="Arial" w:hAnsi="Arial" w:cs="Arial"/>
+          <w:color w:val="000000"/>
+          <w:sz w:val="22"/>
+          <w:szCs w:val="22"/>
+        </w:rPr>
+      </w:pPr>
+      <w:r>
+        <w:rPr>
+          <w:rFonts w:ascii="Arial" w:hAnsi="Arial" w:cs="Arial"/>
+          <w:color w:val="000000"/>
+          <w:sz w:val="22"/>
+          <w:szCs w:val="22"/>
+        </w:rPr>
         <w:t>D3JS - 1 year</w:t>
       </w:r>
     </w:p>
@@ -785,6 +846,7 @@
           <w:b/>
           <w:bCs/>
         </w:rPr>
+        <w:lastRenderedPageBreak/>
         <w:t>Senior Full Stack Software Engineer</w:t>
       </w:r>
     </w:p>
@@ -817,7 +879,6 @@
         <w:rPr>
           <w:rFonts w:ascii="Roboto" w:hAnsi="Roboto"/>
         </w:rPr>
-        <w:lastRenderedPageBreak/>
         <w:t>Developed next gen video player agnostic AdTech to display a variety of ad formats on top of or around the video player on desktop and mobile devices using TypeScript.</w:t>
       </w:r>
     </w:p>

</xml_diff>